<commit_message>
[FIX] Bukti Submit Dokumen
</commit_message>
<xml_diff>
--- a/public/document/Template-Bukti-Submit.docx
+++ b/public/document/Template-Bukti-Submit.docx
@@ -19,7 +19,25 @@
           <w:b/>
           <w:lang w:val="en-US"/>
         </w:rPr>
-        <w:t xml:space="preserve">BUKTI SUBMIT ${doc_status} </w:t>
+        <w:t>BUKTI SUBMIT ${</w:t>
+      </w:r>
+      <w:proofErr w:type="spellStart"/>
+      <w:r>
+        <w:rPr>
+          <w:rFonts w:cstheme="minorHAnsi"/>
+          <w:b/>
+          <w:lang w:val="en-US"/>
+        </w:rPr>
+        <w:t>doc_status</w:t>
+      </w:r>
+      <w:proofErr w:type="spellEnd"/>
+      <w:r>
+        <w:rPr>
+          <w:rFonts w:cstheme="minorHAnsi"/>
+          <w:b/>
+          <w:lang w:val="en-US"/>
+        </w:rPr>
+        <w:t xml:space="preserve">} </w:t>
       </w:r>
       <w:r>
         <w:rPr>
@@ -46,7 +64,25 @@
           <w:b/>
           <w:lang w:val="en-US"/>
         </w:rPr>
-        <w:t>${nama_project}</w:t>
+        <w:t>${</w:t>
+      </w:r>
+      <w:proofErr w:type="spellStart"/>
+      <w:r>
+        <w:rPr>
+          <w:rFonts w:cstheme="minorHAnsi"/>
+          <w:b/>
+          <w:lang w:val="en-US"/>
+        </w:rPr>
+        <w:t>nama_project</w:t>
+      </w:r>
+      <w:proofErr w:type="spellEnd"/>
+      <w:r>
+        <w:rPr>
+          <w:rFonts w:cstheme="minorHAnsi"/>
+          <w:b/>
+          <w:lang w:val="en-US"/>
+        </w:rPr>
+        <w:t>}</w:t>
       </w:r>
     </w:p>
     <w:p>
@@ -65,7 +101,53 @@
           <w:b/>
           <w:lang w:val="en-US"/>
         </w:rPr>
-        <w:t>No. Registrasi : ${no_registrasi}</w:t>
+        <w:t xml:space="preserve">No. </w:t>
+      </w:r>
+      <w:proofErr w:type="spellStart"/>
+      <w:proofErr w:type="gramStart"/>
+      <w:r>
+        <w:rPr>
+          <w:rFonts w:cstheme="minorHAnsi"/>
+          <w:b/>
+          <w:lang w:val="en-US"/>
+        </w:rPr>
+        <w:t>Registrasi</w:t>
+      </w:r>
+      <w:proofErr w:type="spellEnd"/>
+      <w:r>
+        <w:rPr>
+          <w:rFonts w:cstheme="minorHAnsi"/>
+          <w:b/>
+          <w:lang w:val="en-US"/>
+        </w:rPr>
+        <w:t xml:space="preserve"> :</w:t>
+      </w:r>
+      <w:proofErr w:type="gramEnd"/>
+      <w:r>
+        <w:rPr>
+          <w:rFonts w:cstheme="minorHAnsi"/>
+          <w:b/>
+          <w:lang w:val="en-US"/>
+        </w:rPr>
+        <w:t xml:space="preserve"> ${</w:t>
+      </w:r>
+      <w:proofErr w:type="spellStart"/>
+      <w:r>
+        <w:rPr>
+          <w:rFonts w:cstheme="minorHAnsi"/>
+          <w:b/>
+          <w:lang w:val="en-US"/>
+        </w:rPr>
+        <w:t>no_registrasi</w:t>
+      </w:r>
+      <w:proofErr w:type="spellEnd"/>
+      <w:r>
+        <w:rPr>
+          <w:rFonts w:cstheme="minorHAnsi"/>
+          <w:b/>
+          <w:lang w:val="en-US"/>
+        </w:rPr>
+        <w:t>}</w:t>
       </w:r>
     </w:p>
     <w:p>
@@ -114,6 +196,7 @@
                 <w:lang w:val="en-US"/>
               </w:rPr>
             </w:pPr>
+            <w:proofErr w:type="spellStart"/>
             <w:r>
               <w:rPr>
                 <w:rFonts w:cstheme="minorHAnsi"/>
@@ -122,6 +205,7 @@
               </w:rPr>
               <w:t>Pemrakarsa</w:t>
             </w:r>
+            <w:proofErr w:type="spellEnd"/>
           </w:p>
         </w:tc>
         <w:tc>
@@ -169,7 +253,25 @@
                 <w:sz w:val="20"/>
                 <w:lang w:val="en-US"/>
               </w:rPr>
-              <w:t>${pemrakarsa}</w:t>
+              <w:t>${</w:t>
+            </w:r>
+            <w:proofErr w:type="spellStart"/>
+            <w:r>
+              <w:rPr>
+                <w:rFonts w:cstheme="minorHAnsi"/>
+                <w:sz w:val="20"/>
+                <w:lang w:val="en-US"/>
+              </w:rPr>
+              <w:t>pemrakarsa</w:t>
+            </w:r>
+            <w:proofErr w:type="spellEnd"/>
+            <w:r>
+              <w:rPr>
+                <w:rFonts w:cstheme="minorHAnsi"/>
+                <w:sz w:val="20"/>
+                <w:lang w:val="en-US"/>
+              </w:rPr>
+              <w:t>}</w:t>
             </w:r>
           </w:p>
         </w:tc>
@@ -202,8 +304,18 @@
                 <w:sz w:val="20"/>
                 <w:lang w:val="en-US"/>
               </w:rPr>
-              <w:t xml:space="preserve"> Penanggungjawab</w:t>
-            </w:r>
+              <w:t xml:space="preserve"> </w:t>
+            </w:r>
+            <w:proofErr w:type="spellStart"/>
+            <w:r>
+              <w:rPr>
+                <w:rFonts w:cstheme="minorHAnsi"/>
+                <w:sz w:val="20"/>
+                <w:lang w:val="en-US"/>
+              </w:rPr>
+              <w:t>Penanggungjawab</w:t>
+            </w:r>
+            <w:proofErr w:type="spellEnd"/>
           </w:p>
         </w:tc>
         <w:tc>
@@ -251,7 +363,25 @@
                 <w:sz w:val="20"/>
                 <w:lang w:val="en-US"/>
               </w:rPr>
-              <w:t>${penanggung_jawab}</w:t>
+              <w:t>${</w:t>
+            </w:r>
+            <w:proofErr w:type="spellStart"/>
+            <w:r>
+              <w:rPr>
+                <w:rFonts w:cstheme="minorHAnsi"/>
+                <w:sz w:val="20"/>
+                <w:lang w:val="en-US"/>
+              </w:rPr>
+              <w:t>penanggung_jawab</w:t>
+            </w:r>
+            <w:proofErr w:type="spellEnd"/>
+            <w:r>
+              <w:rPr>
+                <w:rFonts w:cstheme="minorHAnsi"/>
+                <w:sz w:val="20"/>
+                <w:lang w:val="en-US"/>
+              </w:rPr>
+              <w:t>}</w:t>
             </w:r>
           </w:p>
         </w:tc>
@@ -325,7 +455,25 @@
                 <w:sz w:val="20"/>
                 <w:lang w:val="en-US"/>
               </w:rPr>
-              <w:t>${jabatan}</w:t>
+              <w:t>${</w:t>
+            </w:r>
+            <w:proofErr w:type="spellStart"/>
+            <w:r>
+              <w:rPr>
+                <w:rFonts w:cstheme="minorHAnsi"/>
+                <w:sz w:val="20"/>
+                <w:lang w:val="en-US"/>
+              </w:rPr>
+              <w:t>jabatan</w:t>
+            </w:r>
+            <w:proofErr w:type="spellEnd"/>
+            <w:r>
+              <w:rPr>
+                <w:rFonts w:cstheme="minorHAnsi"/>
+                <w:sz w:val="20"/>
+                <w:lang w:val="en-US"/>
+              </w:rPr>
+              <w:t>}</w:t>
             </w:r>
           </w:p>
         </w:tc>
@@ -352,8 +500,18 @@
                 <w:sz w:val="20"/>
                 <w:lang w:val="en-US"/>
               </w:rPr>
-              <w:t>Alamat Penanggungjawab</w:t>
-            </w:r>
+              <w:t xml:space="preserve">Alamat </w:t>
+            </w:r>
+            <w:proofErr w:type="spellStart"/>
+            <w:r>
+              <w:rPr>
+                <w:rFonts w:cstheme="minorHAnsi"/>
+                <w:sz w:val="20"/>
+                <w:lang w:val="en-US"/>
+              </w:rPr>
+              <w:t>Penanggungjawab</w:t>
+            </w:r>
+            <w:proofErr w:type="spellEnd"/>
           </w:p>
         </w:tc>
         <w:tc>
@@ -401,7 +559,25 @@
                 <w:sz w:val="20"/>
                 <w:lang w:val="en-US"/>
               </w:rPr>
-              <w:t>${alamat_penanggung_jawab}</w:t>
+              <w:t>${</w:t>
+            </w:r>
+            <w:proofErr w:type="spellStart"/>
+            <w:r>
+              <w:rPr>
+                <w:rFonts w:cstheme="minorHAnsi"/>
+                <w:sz w:val="20"/>
+                <w:lang w:val="en-US"/>
+              </w:rPr>
+              <w:t>alamat_penanggung_jawab</w:t>
+            </w:r>
+            <w:proofErr w:type="spellEnd"/>
+            <w:r>
+              <w:rPr>
+                <w:rFonts w:cstheme="minorHAnsi"/>
+                <w:sz w:val="20"/>
+                <w:lang w:val="en-US"/>
+              </w:rPr>
+              <w:t>}</w:t>
             </w:r>
           </w:p>
         </w:tc>
@@ -422,13 +598,23 @@
                 <w:lang w:val="en-US"/>
               </w:rPr>
             </w:pPr>
-            <w:r>
-              <w:rPr>
-                <w:rFonts w:cstheme="minorHAnsi"/>
-                <w:sz w:val="20"/>
-                <w:lang w:val="en-US"/>
-              </w:rPr>
-              <w:t>Nomor Telp.</w:t>
+            <w:proofErr w:type="spellStart"/>
+            <w:r>
+              <w:rPr>
+                <w:rFonts w:cstheme="minorHAnsi"/>
+                <w:sz w:val="20"/>
+                <w:lang w:val="en-US"/>
+              </w:rPr>
+              <w:t>Nomor</w:t>
+            </w:r>
+            <w:proofErr w:type="spellEnd"/>
+            <w:r>
+              <w:rPr>
+                <w:rFonts w:cstheme="minorHAnsi"/>
+                <w:sz w:val="20"/>
+                <w:lang w:val="en-US"/>
+              </w:rPr>
+              <w:t xml:space="preserve"> Telp.</w:t>
             </w:r>
           </w:p>
         </w:tc>
@@ -477,7 +663,25 @@
                 <w:sz w:val="20"/>
                 <w:lang w:val="en-US"/>
               </w:rPr>
-              <w:t>${nomor_telepon}</w:t>
+              <w:t>${</w:t>
+            </w:r>
+            <w:proofErr w:type="spellStart"/>
+            <w:r>
+              <w:rPr>
+                <w:rFonts w:cstheme="minorHAnsi"/>
+                <w:sz w:val="20"/>
+                <w:lang w:val="en-US"/>
+              </w:rPr>
+              <w:t>nomor_telepon</w:t>
+            </w:r>
+            <w:proofErr w:type="spellEnd"/>
+            <w:r>
+              <w:rPr>
+                <w:rFonts w:cstheme="minorHAnsi"/>
+                <w:sz w:val="20"/>
+                <w:lang w:val="en-US"/>
+              </w:rPr>
+              <w:t>}</w:t>
             </w:r>
           </w:p>
         </w:tc>
@@ -504,60 +708,101 @@
                 <w:sz w:val="20"/>
                 <w:lang w:val="en-US"/>
               </w:rPr>
-              <w:t>Email Pemrakarsa</w:t>
-            </w:r>
-          </w:p>
-          <w:p>
-            <w:pPr>
-              <w:autoSpaceDE w:val="0"/>
-              <w:autoSpaceDN w:val="0"/>
-              <w:adjustRightInd w:val="0"/>
-              <w:rPr>
-                <w:rFonts w:cstheme="minorHAnsi"/>
-                <w:sz w:val="20"/>
-                <w:lang w:val="en-US"/>
-              </w:rPr>
-            </w:pPr>
-            <w:r>
-              <w:rPr>
-                <w:rFonts w:cstheme="minorHAnsi"/>
-                <w:sz w:val="20"/>
-                <w:lang w:val="en-US"/>
-              </w:rPr>
-              <w:t>Jenis Dokumen</w:t>
-            </w:r>
-          </w:p>
-          <w:p>
-            <w:pPr>
-              <w:autoSpaceDE w:val="0"/>
-              <w:autoSpaceDN w:val="0"/>
-              <w:adjustRightInd w:val="0"/>
-              <w:rPr>
-                <w:rFonts w:cstheme="minorHAnsi"/>
-                <w:sz w:val="20"/>
-                <w:lang w:val="en-US"/>
-              </w:rPr>
-            </w:pPr>
-            <w:r>
-              <w:rPr>
-                <w:rFonts w:cstheme="minorHAnsi"/>
-                <w:sz w:val="20"/>
-                <w:lang w:val="en-US"/>
-              </w:rPr>
-              <w:t>Tingkat Risiko</w:t>
-            </w:r>
-          </w:p>
-          <w:p>
-            <w:pPr>
-              <w:autoSpaceDE w:val="0"/>
-              <w:autoSpaceDN w:val="0"/>
-              <w:adjustRightInd w:val="0"/>
-              <w:rPr>
-                <w:rFonts w:cstheme="minorHAnsi"/>
-                <w:sz w:val="20"/>
-                <w:lang w:val="en-US"/>
-              </w:rPr>
-            </w:pPr>
+              <w:t xml:space="preserve">Email </w:t>
+            </w:r>
+            <w:proofErr w:type="spellStart"/>
+            <w:r>
+              <w:rPr>
+                <w:rFonts w:cstheme="minorHAnsi"/>
+                <w:sz w:val="20"/>
+                <w:lang w:val="en-US"/>
+              </w:rPr>
+              <w:t>Pemrakarsa</w:t>
+            </w:r>
+            <w:proofErr w:type="spellEnd"/>
+          </w:p>
+          <w:p>
+            <w:pPr>
+              <w:autoSpaceDE w:val="0"/>
+              <w:autoSpaceDN w:val="0"/>
+              <w:adjustRightInd w:val="0"/>
+              <w:rPr>
+                <w:rFonts w:cstheme="minorHAnsi"/>
+                <w:sz w:val="20"/>
+                <w:lang w:val="en-US"/>
+              </w:rPr>
+            </w:pPr>
+            <w:proofErr w:type="spellStart"/>
+            <w:r>
+              <w:rPr>
+                <w:rFonts w:cstheme="minorHAnsi"/>
+                <w:sz w:val="20"/>
+                <w:lang w:val="en-US"/>
+              </w:rPr>
+              <w:t>Jenis</w:t>
+            </w:r>
+            <w:proofErr w:type="spellEnd"/>
+            <w:r>
+              <w:rPr>
+                <w:rFonts w:cstheme="minorHAnsi"/>
+                <w:sz w:val="20"/>
+                <w:lang w:val="en-US"/>
+              </w:rPr>
+              <w:t xml:space="preserve"> </w:t>
+            </w:r>
+            <w:proofErr w:type="spellStart"/>
+            <w:r>
+              <w:rPr>
+                <w:rFonts w:cstheme="minorHAnsi"/>
+                <w:sz w:val="20"/>
+                <w:lang w:val="en-US"/>
+              </w:rPr>
+              <w:t>Dokumen</w:t>
+            </w:r>
+            <w:proofErr w:type="spellEnd"/>
+          </w:p>
+          <w:p>
+            <w:pPr>
+              <w:autoSpaceDE w:val="0"/>
+              <w:autoSpaceDN w:val="0"/>
+              <w:adjustRightInd w:val="0"/>
+              <w:rPr>
+                <w:rFonts w:cstheme="minorHAnsi"/>
+                <w:sz w:val="20"/>
+                <w:lang w:val="en-US"/>
+              </w:rPr>
+            </w:pPr>
+            <w:r>
+              <w:rPr>
+                <w:rFonts w:cstheme="minorHAnsi"/>
+                <w:sz w:val="20"/>
+                <w:lang w:val="en-US"/>
+              </w:rPr>
+              <w:t xml:space="preserve">Tingkat </w:t>
+            </w:r>
+            <w:proofErr w:type="spellStart"/>
+            <w:r>
+              <w:rPr>
+                <w:rFonts w:cstheme="minorHAnsi"/>
+                <w:sz w:val="20"/>
+                <w:lang w:val="en-US"/>
+              </w:rPr>
+              <w:t>Risiko</w:t>
+            </w:r>
+            <w:proofErr w:type="spellEnd"/>
+          </w:p>
+          <w:p>
+            <w:pPr>
+              <w:autoSpaceDE w:val="0"/>
+              <w:autoSpaceDN w:val="0"/>
+              <w:adjustRightInd w:val="0"/>
+              <w:rPr>
+                <w:rFonts w:cstheme="minorHAnsi"/>
+                <w:sz w:val="20"/>
+                <w:lang w:val="en-US"/>
+              </w:rPr>
+            </w:pPr>
+            <w:proofErr w:type="spellStart"/>
             <w:r>
               <w:rPr>
                 <w:rFonts w:cstheme="minorHAnsi"/>
@@ -566,6 +811,7 @@
               </w:rPr>
               <w:t>Kewenangan</w:t>
             </w:r>
+            <w:proofErr w:type="spellEnd"/>
           </w:p>
         </w:tc>
         <w:tc>
@@ -686,67 +932,139 @@
                 <w:sz w:val="20"/>
                 <w:lang w:val="en-US"/>
               </w:rPr>
-              <w:t>${email_pemrakarsa}</w:t>
-            </w:r>
-          </w:p>
-          <w:p>
-            <w:pPr>
-              <w:autoSpaceDE w:val="0"/>
-              <w:autoSpaceDN w:val="0"/>
-              <w:adjustRightInd w:val="0"/>
-              <w:rPr>
-                <w:rFonts w:cstheme="minorHAnsi"/>
-                <w:sz w:val="20"/>
-                <w:lang w:val="en-US"/>
-              </w:rPr>
-            </w:pPr>
-            <w:r>
-              <w:rPr>
-                <w:rFonts w:cstheme="minorHAnsi"/>
-                <w:sz w:val="20"/>
-                <w:lang w:val="en-US"/>
-              </w:rPr>
-              <w:t>${jenis_dokumen}</w:t>
-            </w:r>
-          </w:p>
-          <w:p>
-            <w:pPr>
-              <w:autoSpaceDE w:val="0"/>
-              <w:autoSpaceDN w:val="0"/>
-              <w:adjustRightInd w:val="0"/>
-              <w:rPr>
-                <w:rFonts w:cstheme="minorHAnsi"/>
-                <w:sz w:val="20"/>
-                <w:lang w:val="en-US"/>
-              </w:rPr>
-            </w:pPr>
-            <w:r>
-              <w:rPr>
-                <w:rFonts w:cstheme="minorHAnsi"/>
-                <w:sz w:val="20"/>
-                <w:lang w:val="en-US"/>
-              </w:rPr>
-              <w:t>${tingkat_resiko}</w:t>
-            </w:r>
-          </w:p>
-          <w:p>
-            <w:pPr>
-              <w:autoSpaceDE w:val="0"/>
-              <w:autoSpaceDN w:val="0"/>
-              <w:adjustRightInd w:val="0"/>
-              <w:rPr>
-                <w:rFonts w:cstheme="minorHAnsi"/>
-                <w:sz w:val="20"/>
-                <w:lang w:val="en-US"/>
-              </w:rPr>
-            </w:pPr>
-            <w:r>
-              <w:rPr>
-                <w:rFonts w:cstheme="minorHAnsi"/>
-                <w:sz w:val="20"/>
-                <w:lang w:val="en-US"/>
-              </w:rPr>
-              <w:t>${kewenangan}</w:t>
+              <w:t>${</w:t>
+            </w:r>
+            <w:proofErr w:type="spellStart"/>
+            <w:r>
+              <w:rPr>
+                <w:rFonts w:cstheme="minorHAnsi"/>
+                <w:sz w:val="20"/>
+                <w:lang w:val="en-US"/>
+              </w:rPr>
+              <w:t>email_pemrakarsa</w:t>
+            </w:r>
+            <w:proofErr w:type="spellEnd"/>
+            <w:r>
+              <w:rPr>
+                <w:rFonts w:cstheme="minorHAnsi"/>
+                <w:sz w:val="20"/>
+                <w:lang w:val="en-US"/>
+              </w:rPr>
+              <w:t>}</w:t>
+            </w:r>
+          </w:p>
+          <w:p>
+            <w:pPr>
+              <w:autoSpaceDE w:val="0"/>
+              <w:autoSpaceDN w:val="0"/>
+              <w:adjustRightInd w:val="0"/>
+              <w:rPr>
+                <w:rFonts w:cstheme="minorHAnsi"/>
+                <w:sz w:val="20"/>
+                <w:lang w:val="en-US"/>
+              </w:rPr>
+            </w:pPr>
+            <w:r>
+              <w:rPr>
+                <w:rFonts w:cstheme="minorHAnsi"/>
+                <w:sz w:val="20"/>
+                <w:lang w:val="en-US"/>
+              </w:rPr>
+              <w:t>${</w:t>
+            </w:r>
+            <w:proofErr w:type="spellStart"/>
+            <w:r>
+              <w:rPr>
+                <w:rFonts w:cstheme="minorHAnsi"/>
+                <w:sz w:val="20"/>
+                <w:lang w:val="en-US"/>
+              </w:rPr>
+              <w:t>jenis_dokumen</w:t>
+            </w:r>
+            <w:proofErr w:type="spellEnd"/>
+            <w:r>
+              <w:rPr>
+                <w:rFonts w:cstheme="minorHAnsi"/>
+                <w:sz w:val="20"/>
+                <w:lang w:val="en-US"/>
+              </w:rPr>
+              <w:t>}</w:t>
+            </w:r>
+          </w:p>
+          <w:p>
+            <w:pPr>
+              <w:autoSpaceDE w:val="0"/>
+              <w:autoSpaceDN w:val="0"/>
+              <w:adjustRightInd w:val="0"/>
+              <w:rPr>
+                <w:rFonts w:cstheme="minorHAnsi"/>
+                <w:sz w:val="20"/>
+                <w:lang w:val="en-US"/>
+              </w:rPr>
+            </w:pPr>
+            <w:r>
+              <w:rPr>
+                <w:rFonts w:cstheme="minorHAnsi"/>
+                <w:sz w:val="20"/>
+                <w:lang w:val="en-US"/>
+              </w:rPr>
+              <w:t>${</w:t>
+            </w:r>
+            <w:proofErr w:type="spellStart"/>
+            <w:r>
+              <w:rPr>
+                <w:rFonts w:cstheme="minorHAnsi"/>
+                <w:sz w:val="20"/>
+                <w:lang w:val="en-US"/>
+              </w:rPr>
+              <w:t>tingkat_resiko</w:t>
+            </w:r>
+            <w:proofErr w:type="spellEnd"/>
+            <w:r>
+              <w:rPr>
+                <w:rFonts w:cstheme="minorHAnsi"/>
+                <w:sz w:val="20"/>
+                <w:lang w:val="en-US"/>
+              </w:rPr>
+              <w:t>}</w:t>
+            </w:r>
+          </w:p>
+          <w:p>
+            <w:pPr>
+              <w:autoSpaceDE w:val="0"/>
+              <w:autoSpaceDN w:val="0"/>
+              <w:adjustRightInd w:val="0"/>
+              <w:rPr>
+                <w:rFonts w:cstheme="minorHAnsi"/>
+                <w:sz w:val="20"/>
+                <w:lang w:val="en-US"/>
+              </w:rPr>
+            </w:pPr>
+            <w:r>
+              <w:rPr>
+                <w:rFonts w:cstheme="minorHAnsi"/>
+                <w:sz w:val="20"/>
+                <w:lang w:val="en-US"/>
+              </w:rPr>
+              <w:t>${</w:t>
+            </w:r>
+            <w:proofErr w:type="spellStart"/>
+            <w:r>
+              <w:rPr>
+                <w:rFonts w:cstheme="minorHAnsi"/>
+                <w:sz w:val="20"/>
+                <w:lang w:val="en-US"/>
+              </w:rPr>
+              <w:t>kewenangan</w:t>
+            </w:r>
+            <w:proofErr w:type="spellEnd"/>
+            <w:r>
+              <w:rPr>
+                <w:rFonts w:cstheme="minorHAnsi"/>
+                <w:sz w:val="20"/>
+                <w:lang w:val="en-US"/>
+              </w:rPr>
+              <w:t>}</w:t>
             </w:r>
           </w:p>
           <w:p>
@@ -799,8 +1117,20 @@
           <w:sz w:val="20"/>
           <w:lang w:val="en-US"/>
         </w:rPr>
-        <w:t>Daftar Kegiatan</w:t>
+        <w:t xml:space="preserve">Daftar </w:t>
       </w:r>
+      <w:proofErr w:type="spellStart"/>
+      <w:r>
+        <w:rPr>
+          <w:rFonts w:cstheme="minorHAnsi"/>
+          <w:b/>
+          <w:bCs/>
+          <w:sz w:val="20"/>
+          <w:lang w:val="en-US"/>
+        </w:rPr>
+        <w:t>Kegiatan</w:t>
+      </w:r>
+      <w:proofErr w:type="spellEnd"/>
     </w:p>
     <w:tbl>
       <w:tblPr>
@@ -864,6 +1194,7 @@
                 <w:sz w:val="20"/>
               </w:rPr>
             </w:pPr>
+            <w:proofErr w:type="spellStart"/>
             <w:r>
               <w:rPr>
                 <w:rFonts w:cstheme="minorHAnsi"/>
@@ -872,6 +1203,7 @@
               </w:rPr>
               <w:t>Kegiatan</w:t>
             </w:r>
+            <w:proofErr w:type="spellEnd"/>
           </w:p>
         </w:tc>
         <w:tc>
@@ -897,8 +1229,18 @@
                 <w:sz w:val="20"/>
                 <w:lang w:val="en-US"/>
               </w:rPr>
-              <w:t>Nama Kegiatan</w:t>
-            </w:r>
+              <w:t xml:space="preserve">Nama </w:t>
+            </w:r>
+            <w:proofErr w:type="spellStart"/>
+            <w:r>
+              <w:rPr>
+                <w:rFonts w:cstheme="minorHAnsi"/>
+                <w:sz w:val="20"/>
+                <w:lang w:val="en-US"/>
+              </w:rPr>
+              <w:t>Kegiatan</w:t>
+            </w:r>
+            <w:proofErr w:type="spellEnd"/>
           </w:p>
         </w:tc>
         <w:tc>
@@ -918,14 +1260,34 @@
                 <w:lang w:val="en-US"/>
               </w:rPr>
             </w:pPr>
-            <w:r>
-              <w:rPr>
-                <w:rFonts w:cstheme="minorHAnsi"/>
-                <w:sz w:val="20"/>
-                <w:lang w:val="en-US"/>
-              </w:rPr>
-              <w:t>Jenis Kegiatan</w:t>
-            </w:r>
+            <w:proofErr w:type="spellStart"/>
+            <w:r>
+              <w:rPr>
+                <w:rFonts w:cstheme="minorHAnsi"/>
+                <w:sz w:val="20"/>
+                <w:lang w:val="en-US"/>
+              </w:rPr>
+              <w:t>Jenis</w:t>
+            </w:r>
+            <w:proofErr w:type="spellEnd"/>
+            <w:r>
+              <w:rPr>
+                <w:rFonts w:cstheme="minorHAnsi"/>
+                <w:sz w:val="20"/>
+                <w:lang w:val="en-US"/>
+              </w:rPr>
+              <w:t xml:space="preserve"> </w:t>
+            </w:r>
+            <w:proofErr w:type="spellStart"/>
+            <w:r>
+              <w:rPr>
+                <w:rFonts w:cstheme="minorHAnsi"/>
+                <w:sz w:val="20"/>
+                <w:lang w:val="en-US"/>
+              </w:rPr>
+              <w:t>Kegiatan</w:t>
+            </w:r>
+            <w:proofErr w:type="spellEnd"/>
           </w:p>
         </w:tc>
         <w:tc>
@@ -951,8 +1313,18 @@
                 <w:sz w:val="20"/>
                 <w:lang w:val="en-US"/>
               </w:rPr>
-              <w:t>Skala Besaran</w:t>
-            </w:r>
+              <w:t xml:space="preserve">Skala </w:t>
+            </w:r>
+            <w:proofErr w:type="spellStart"/>
+            <w:r>
+              <w:rPr>
+                <w:rFonts w:cstheme="minorHAnsi"/>
+                <w:sz w:val="20"/>
+                <w:lang w:val="en-US"/>
+              </w:rPr>
+              <w:t>Besaran</w:t>
+            </w:r>
+            <w:proofErr w:type="spellEnd"/>
           </w:p>
         </w:tc>
       </w:tr>
@@ -998,13 +1370,41 @@
                 <w:lang w:val="en-US"/>
               </w:rPr>
             </w:pPr>
-            <w:r>
-              <w:rPr>
-                <w:rFonts w:cstheme="minorHAnsi"/>
-                <w:sz w:val="20"/>
-                <w:lang w:val="en-US"/>
-              </w:rPr>
-              <w:t>Kegiatan ${jenis_keg}</w:t>
+            <w:proofErr w:type="spellStart"/>
+            <w:r>
+              <w:rPr>
+                <w:rFonts w:cstheme="minorHAnsi"/>
+                <w:sz w:val="20"/>
+                <w:lang w:val="en-US"/>
+              </w:rPr>
+              <w:t>Kegiatan</w:t>
+            </w:r>
+            <w:proofErr w:type="spellEnd"/>
+            <w:r>
+              <w:rPr>
+                <w:rFonts w:cstheme="minorHAnsi"/>
+                <w:sz w:val="20"/>
+                <w:lang w:val="en-US"/>
+              </w:rPr>
+              <w:t xml:space="preserve"> ${</w:t>
+            </w:r>
+            <w:proofErr w:type="spellStart"/>
+            <w:r>
+              <w:rPr>
+                <w:rFonts w:cstheme="minorHAnsi"/>
+                <w:sz w:val="20"/>
+                <w:lang w:val="en-US"/>
+              </w:rPr>
+              <w:t>jenis_keg</w:t>
+            </w:r>
+            <w:proofErr w:type="spellEnd"/>
+            <w:r>
+              <w:rPr>
+                <w:rFonts w:cstheme="minorHAnsi"/>
+                <w:sz w:val="20"/>
+                <w:lang w:val="en-US"/>
+              </w:rPr>
+              <w:t>}</w:t>
             </w:r>
           </w:p>
         </w:tc>
@@ -1029,7 +1429,25 @@
                 <w:sz w:val="20"/>
                 <w:lang w:val="en-US"/>
               </w:rPr>
-              <w:t>${nama_kegiatan}</w:t>
+              <w:t>${</w:t>
+            </w:r>
+            <w:proofErr w:type="spellStart"/>
+            <w:r>
+              <w:rPr>
+                <w:rFonts w:cstheme="minorHAnsi"/>
+                <w:sz w:val="20"/>
+                <w:lang w:val="en-US"/>
+              </w:rPr>
+              <w:t>nama_kegiatan</w:t>
+            </w:r>
+            <w:proofErr w:type="spellEnd"/>
+            <w:r>
+              <w:rPr>
+                <w:rFonts w:cstheme="minorHAnsi"/>
+                <w:sz w:val="20"/>
+                <w:lang w:val="en-US"/>
+              </w:rPr>
+              <w:t>}</w:t>
             </w:r>
           </w:p>
         </w:tc>
@@ -1055,7 +1473,25 @@
                 <w:sz w:val="20"/>
                 <w:lang w:val="en-US"/>
               </w:rPr>
-              <w:t>${jenis_kegiatan}</w:t>
+              <w:t>${</w:t>
+            </w:r>
+            <w:proofErr w:type="spellStart"/>
+            <w:r>
+              <w:rPr>
+                <w:rFonts w:cstheme="minorHAnsi"/>
+                <w:sz w:val="20"/>
+                <w:lang w:val="en-US"/>
+              </w:rPr>
+              <w:t>jenis_kegiatan</w:t>
+            </w:r>
+            <w:proofErr w:type="spellEnd"/>
+            <w:r>
+              <w:rPr>
+                <w:rFonts w:cstheme="minorHAnsi"/>
+                <w:sz w:val="20"/>
+                <w:lang w:val="en-US"/>
+              </w:rPr>
+              <w:t>}</w:t>
             </w:r>
           </w:p>
         </w:tc>
@@ -1081,7 +1517,25 @@
                 <w:sz w:val="20"/>
                 <w:lang w:val="en-US"/>
               </w:rPr>
-              <w:t>${skala_besaran}</w:t>
+              <w:t>${</w:t>
+            </w:r>
+            <w:proofErr w:type="spellStart"/>
+            <w:r>
+              <w:rPr>
+                <w:rFonts w:cstheme="minorHAnsi"/>
+                <w:sz w:val="20"/>
+                <w:lang w:val="en-US"/>
+              </w:rPr>
+              <w:t>skala_besaran</w:t>
+            </w:r>
+            <w:proofErr w:type="spellEnd"/>
+            <w:r>
+              <w:rPr>
+                <w:rFonts w:cstheme="minorHAnsi"/>
+                <w:sz w:val="20"/>
+                <w:lang w:val="en-US"/>
+              </w:rPr>
+              <w:t>}</w:t>
             </w:r>
           </w:p>
         </w:tc>
@@ -1194,6 +1648,7 @@
                 <w:sz w:val="20"/>
               </w:rPr>
             </w:pPr>
+            <w:proofErr w:type="spellStart"/>
             <w:r>
               <w:rPr>
                 <w:rFonts w:cstheme="minorHAnsi"/>
@@ -1202,6 +1657,7 @@
               </w:rPr>
               <w:t>Provinsi</w:t>
             </w:r>
+            <w:proofErr w:type="spellEnd"/>
           </w:p>
         </w:tc>
         <w:tc>
@@ -1220,13 +1676,23 @@
                 <w:lang w:val="en-US"/>
               </w:rPr>
             </w:pPr>
-            <w:r>
-              <w:rPr>
-                <w:rFonts w:cstheme="minorHAnsi"/>
-                <w:sz w:val="20"/>
-                <w:lang w:val="en-US"/>
-              </w:rPr>
-              <w:t>Kabupaten/Kota</w:t>
+            <w:proofErr w:type="spellStart"/>
+            <w:r>
+              <w:rPr>
+                <w:rFonts w:cstheme="minorHAnsi"/>
+                <w:sz w:val="20"/>
+                <w:lang w:val="en-US"/>
+              </w:rPr>
+              <w:t>Kabupaten</w:t>
+            </w:r>
+            <w:proofErr w:type="spellEnd"/>
+            <w:r>
+              <w:rPr>
+                <w:rFonts w:cstheme="minorHAnsi"/>
+                <w:sz w:val="20"/>
+                <w:lang w:val="en-US"/>
+              </w:rPr>
+              <w:t>/Kota</w:t>
             </w:r>
           </w:p>
         </w:tc>
@@ -1280,7 +1746,25 @@
                 <w:sz w:val="20"/>
                 <w:lang w:val="en-US"/>
               </w:rPr>
-              <w:t>${no_lokasi}</w:t>
+              <w:t>${</w:t>
+            </w:r>
+            <w:proofErr w:type="spellStart"/>
+            <w:r>
+              <w:rPr>
+                <w:rFonts w:cstheme="minorHAnsi"/>
+                <w:sz w:val="20"/>
+                <w:lang w:val="en-US"/>
+              </w:rPr>
+              <w:t>no_lokasi</w:t>
+            </w:r>
+            <w:proofErr w:type="spellEnd"/>
+            <w:r>
+              <w:rPr>
+                <w:rFonts w:cstheme="minorHAnsi"/>
+                <w:sz w:val="20"/>
+                <w:lang w:val="en-US"/>
+              </w:rPr>
+              <w:t>}</w:t>
             </w:r>
           </w:p>
         </w:tc>
@@ -1305,7 +1789,25 @@
                 <w:sz w:val="20"/>
                 <w:lang w:val="en-US"/>
               </w:rPr>
-              <w:t>${lokasi_provinsi}</w:t>
+              <w:t>${</w:t>
+            </w:r>
+            <w:proofErr w:type="spellStart"/>
+            <w:r>
+              <w:rPr>
+                <w:rFonts w:cstheme="minorHAnsi"/>
+                <w:sz w:val="20"/>
+                <w:lang w:val="en-US"/>
+              </w:rPr>
+              <w:t>lokasi_provinsi</w:t>
+            </w:r>
+            <w:proofErr w:type="spellEnd"/>
+            <w:r>
+              <w:rPr>
+                <w:rFonts w:cstheme="minorHAnsi"/>
+                <w:sz w:val="20"/>
+                <w:lang w:val="en-US"/>
+              </w:rPr>
+              <w:t>}</w:t>
             </w:r>
           </w:p>
         </w:tc>
@@ -1330,7 +1832,25 @@
                 <w:sz w:val="20"/>
                 <w:lang w:val="en-US"/>
               </w:rPr>
-              <w:t>${lokasi_kota_kabupaten}</w:t>
+              <w:t>${</w:t>
+            </w:r>
+            <w:proofErr w:type="spellStart"/>
+            <w:r>
+              <w:rPr>
+                <w:rFonts w:cstheme="minorHAnsi"/>
+                <w:sz w:val="20"/>
+                <w:lang w:val="en-US"/>
+              </w:rPr>
+              <w:t>lokasi_kota_kabupaten</w:t>
+            </w:r>
+            <w:proofErr w:type="spellEnd"/>
+            <w:r>
+              <w:rPr>
+                <w:rFonts w:cstheme="minorHAnsi"/>
+                <w:sz w:val="20"/>
+                <w:lang w:val="en-US"/>
+              </w:rPr>
+              <w:t>}</w:t>
             </w:r>
           </w:p>
         </w:tc>
@@ -1355,7 +1875,25 @@
                 <w:sz w:val="20"/>
                 <w:lang w:val="en-US"/>
               </w:rPr>
-              <w:t>${alamat}</w:t>
+              <w:t>${</w:t>
+            </w:r>
+            <w:proofErr w:type="spellStart"/>
+            <w:r>
+              <w:rPr>
+                <w:rFonts w:cstheme="minorHAnsi"/>
+                <w:sz w:val="20"/>
+                <w:lang w:val="en-US"/>
+              </w:rPr>
+              <w:t>alamat</w:t>
+            </w:r>
+            <w:proofErr w:type="spellEnd"/>
+            <w:r>
+              <w:rPr>
+                <w:rFonts w:cstheme="minorHAnsi"/>
+                <w:sz w:val="20"/>
+                <w:lang w:val="en-US"/>
+              </w:rPr>
+              <w:t>}</w:t>
             </w:r>
           </w:p>
         </w:tc>
@@ -1371,27 +1909,6 @@
           <w:lang w:val="en-US"/>
         </w:rPr>
       </w:pPr>
-    </w:p>
-    <w:p>
-      <w:pPr>
-        <w:rPr>
-          <w:rFonts w:cstheme="minorHAnsi"/>
-          <w:b/>
-          <w:bCs/>
-          <w:sz w:val="20"/>
-          <w:lang w:val="en-US"/>
-        </w:rPr>
-      </w:pPr>
-      <w:r>
-        <w:rPr>
-          <w:rFonts w:cstheme="minorHAnsi"/>
-          <w:b/>
-          <w:bCs/>
-          <w:sz w:val="20"/>
-          <w:lang w:val="en-US"/>
-        </w:rPr>
-        <w:br w:type="page"/>
-      </w:r>
     </w:p>
     <w:p>
       <w:pPr>
@@ -1415,7 +1932,6 @@
           <w:sz w:val="20"/>
           <w:lang w:val="en-US"/>
         </w:rPr>
-        <w:lastRenderedPageBreak/>
         <w:t>Daftar Status Tracking</w:t>
       </w:r>
     </w:p>
@@ -1500,6 +2016,7 @@
                 <w:lang w:val="en-US"/>
               </w:rPr>
             </w:pPr>
+            <w:proofErr w:type="spellStart"/>
             <w:r>
               <w:rPr>
                 <w:rFonts w:cstheme="minorHAnsi"/>
@@ -1508,6 +2025,7 @@
               </w:rPr>
               <w:t>Tanggal</w:t>
             </w:r>
+            <w:proofErr w:type="spellEnd"/>
           </w:p>
         </w:tc>
       </w:tr>
@@ -1534,7 +2052,16 @@
                 <w:sz w:val="20"/>
                 <w:lang w:val="en-US"/>
               </w:rPr>
-              <w:t>${no_</w:t>
+              <w:t>${</w:t>
+            </w:r>
+            <w:proofErr w:type="spellStart"/>
+            <w:r>
+              <w:rPr>
+                <w:rFonts w:cstheme="minorHAnsi"/>
+                <w:sz w:val="20"/>
+                <w:lang w:val="en-US"/>
+              </w:rPr>
+              <w:t>no_</w:t>
             </w:r>
             <w:r>
               <w:rPr>
@@ -1544,6 +2071,7 @@
               </w:rPr>
               <w:t>tracking</w:t>
             </w:r>
+            <w:proofErr w:type="spellEnd"/>
             <w:r>
               <w:rPr>
                 <w:rFonts w:cstheme="minorHAnsi"/>
@@ -1577,6 +2105,7 @@
               </w:rPr>
               <w:t>${</w:t>
             </w:r>
+            <w:proofErr w:type="spellStart"/>
             <w:r>
               <w:rPr>
                 <w:rFonts w:cstheme="minorHAnsi"/>
@@ -1585,6 +2114,7 @@
               </w:rPr>
               <w:t>nama_status</w:t>
             </w:r>
+            <w:proofErr w:type="spellEnd"/>
             <w:r>
               <w:rPr>
                 <w:rFonts w:cstheme="minorHAnsi"/>
@@ -1619,6 +2149,7 @@
               </w:rPr>
               <w:t>${</w:t>
             </w:r>
+            <w:proofErr w:type="spellStart"/>
             <w:r>
               <w:rPr>
                 <w:rFonts w:cstheme="minorHAnsi"/>
@@ -1627,6 +2158,7 @@
               </w:rPr>
               <w:t>tanggal_tracking</w:t>
             </w:r>
+            <w:proofErr w:type="spellEnd"/>
             <w:r>
               <w:rPr>
                 <w:rFonts w:cstheme="minorHAnsi"/>
@@ -1783,13 +2315,68 @@
               <w:lang w:val="en-US"/>
             </w:rPr>
           </w:pPr>
-          <w:r>
-            <w:rPr>
-              <w:sz w:val="18"/>
-              <w:szCs w:val="18"/>
-              <w:lang w:val="en-US"/>
-            </w:rPr>
-            <w:t>Dokumen ini sah, d</w:t>
+          <w:proofErr w:type="spellStart"/>
+          <w:r>
+            <w:rPr>
+              <w:sz w:val="18"/>
+              <w:szCs w:val="18"/>
+              <w:lang w:val="en-US"/>
+            </w:rPr>
+            <w:t>Dokumen</w:t>
+          </w:r>
+          <w:proofErr w:type="spellEnd"/>
+          <w:r>
+            <w:rPr>
+              <w:sz w:val="18"/>
+              <w:szCs w:val="18"/>
+              <w:lang w:val="en-US"/>
+            </w:rPr>
+            <w:t xml:space="preserve"> </w:t>
+          </w:r>
+          <w:proofErr w:type="spellStart"/>
+          <w:r>
+            <w:rPr>
+              <w:sz w:val="18"/>
+              <w:szCs w:val="18"/>
+              <w:lang w:val="en-US"/>
+            </w:rPr>
+            <w:t>ini</w:t>
+          </w:r>
+          <w:proofErr w:type="spellEnd"/>
+          <w:r>
+            <w:rPr>
+              <w:sz w:val="18"/>
+              <w:szCs w:val="18"/>
+              <w:lang w:val="en-US"/>
+            </w:rPr>
+            <w:t xml:space="preserve"> </w:t>
+          </w:r>
+          <w:proofErr w:type="spellStart"/>
+          <w:r>
+            <w:rPr>
+              <w:sz w:val="18"/>
+              <w:szCs w:val="18"/>
+              <w:lang w:val="en-US"/>
+            </w:rPr>
+            <w:t>sah</w:t>
+          </w:r>
+          <w:proofErr w:type="spellEnd"/>
+          <w:r>
+            <w:rPr>
+              <w:sz w:val="18"/>
+              <w:szCs w:val="18"/>
+              <w:lang w:val="en-US"/>
+            </w:rPr>
+            <w:t xml:space="preserve">, </w:t>
+          </w:r>
+          <w:proofErr w:type="spellStart"/>
+          <w:r>
+            <w:rPr>
+              <w:sz w:val="18"/>
+              <w:szCs w:val="18"/>
+              <w:lang w:val="en-US"/>
+            </w:rPr>
+            <w:t>d</w:t>
           </w:r>
           <w:r>
             <w:rPr>
@@ -1805,31 +2392,274 @@
               <w:szCs w:val="18"/>
               <w:lang w:val="en-US"/>
             </w:rPr>
-            <w:t xml:space="preserve">terbitkan sistem Amdalnet berdasarkan data dari </w:t>
-          </w:r>
-          <w:r>
-            <w:rPr>
-              <w:sz w:val="18"/>
-              <w:szCs w:val="18"/>
-              <w:lang w:val="en-US"/>
-            </w:rPr>
-            <w:t>${tipe_pemrakarsa}</w:t>
-          </w:r>
-          <w:r>
-            <w:rPr>
-              <w:sz w:val="18"/>
-              <w:szCs w:val="18"/>
-              <w:lang w:val="en-US"/>
-            </w:rPr>
-            <w:t xml:space="preserve">, tersimpan dalam sistem Amdalnet dan menjadi tanggung jawab </w:t>
-          </w:r>
-          <w:r>
-            <w:rPr>
-              <w:sz w:val="18"/>
-              <w:szCs w:val="18"/>
-              <w:lang w:val="en-US"/>
-            </w:rPr>
-            <w:t>${tipe_pemrakarsa}</w:t>
+            <w:t>terbitkan</w:t>
+          </w:r>
+          <w:proofErr w:type="spellEnd"/>
+          <w:r>
+            <w:rPr>
+              <w:sz w:val="18"/>
+              <w:szCs w:val="18"/>
+              <w:lang w:val="en-US"/>
+            </w:rPr>
+            <w:t xml:space="preserve"> </w:t>
+          </w:r>
+          <w:proofErr w:type="spellStart"/>
+          <w:r>
+            <w:rPr>
+              <w:sz w:val="18"/>
+              <w:szCs w:val="18"/>
+              <w:lang w:val="en-US"/>
+            </w:rPr>
+            <w:t>sistem</w:t>
+          </w:r>
+          <w:proofErr w:type="spellEnd"/>
+          <w:r>
+            <w:rPr>
+              <w:sz w:val="18"/>
+              <w:szCs w:val="18"/>
+              <w:lang w:val="en-US"/>
+            </w:rPr>
+            <w:t xml:space="preserve"> </w:t>
+          </w:r>
+          <w:proofErr w:type="spellStart"/>
+          <w:r>
+            <w:rPr>
+              <w:sz w:val="18"/>
+              <w:szCs w:val="18"/>
+              <w:lang w:val="en-US"/>
+            </w:rPr>
+            <w:t>Amdalnet</w:t>
+          </w:r>
+          <w:proofErr w:type="spellEnd"/>
+          <w:r>
+            <w:rPr>
+              <w:sz w:val="18"/>
+              <w:szCs w:val="18"/>
+              <w:lang w:val="en-US"/>
+            </w:rPr>
+            <w:t xml:space="preserve"> </w:t>
+          </w:r>
+          <w:proofErr w:type="spellStart"/>
+          <w:r>
+            <w:rPr>
+              <w:sz w:val="18"/>
+              <w:szCs w:val="18"/>
+              <w:lang w:val="en-US"/>
+            </w:rPr>
+            <w:t>berdasarkan</w:t>
+          </w:r>
+          <w:proofErr w:type="spellEnd"/>
+          <w:r>
+            <w:rPr>
+              <w:sz w:val="18"/>
+              <w:szCs w:val="18"/>
+              <w:lang w:val="en-US"/>
+            </w:rPr>
+            <w:t xml:space="preserve"> data </w:t>
+          </w:r>
+          <w:proofErr w:type="spellStart"/>
+          <w:r>
+            <w:rPr>
+              <w:sz w:val="18"/>
+              <w:szCs w:val="18"/>
+              <w:lang w:val="en-US"/>
+            </w:rPr>
+            <w:t>dari</w:t>
+          </w:r>
+          <w:proofErr w:type="spellEnd"/>
+          <w:r>
+            <w:rPr>
+              <w:sz w:val="18"/>
+              <w:szCs w:val="18"/>
+              <w:lang w:val="en-US"/>
+            </w:rPr>
+            <w:t xml:space="preserve"> </w:t>
+          </w:r>
+          <w:r>
+            <w:rPr>
+              <w:sz w:val="18"/>
+              <w:szCs w:val="18"/>
+              <w:lang w:val="en-US"/>
+            </w:rPr>
+            <w:t>${</w:t>
+          </w:r>
+          <w:proofErr w:type="spellStart"/>
+          <w:r>
+            <w:rPr>
+              <w:sz w:val="18"/>
+              <w:szCs w:val="18"/>
+              <w:lang w:val="en-US"/>
+            </w:rPr>
+            <w:t>tipe_pemrakarsa</w:t>
+          </w:r>
+          <w:proofErr w:type="spellEnd"/>
+          <w:r>
+            <w:rPr>
+              <w:sz w:val="18"/>
+              <w:szCs w:val="18"/>
+              <w:lang w:val="en-US"/>
+            </w:rPr>
+            <w:t>}</w:t>
+          </w:r>
+          <w:r>
+            <w:rPr>
+              <w:sz w:val="18"/>
+              <w:szCs w:val="18"/>
+              <w:lang w:val="en-US"/>
+            </w:rPr>
+            <w:t xml:space="preserve">, </w:t>
+          </w:r>
+          <w:proofErr w:type="spellStart"/>
+          <w:r>
+            <w:rPr>
+              <w:sz w:val="18"/>
+              <w:szCs w:val="18"/>
+              <w:lang w:val="en-US"/>
+            </w:rPr>
+            <w:t>tersimpan</w:t>
+          </w:r>
+          <w:proofErr w:type="spellEnd"/>
+          <w:r>
+            <w:rPr>
+              <w:sz w:val="18"/>
+              <w:szCs w:val="18"/>
+              <w:lang w:val="en-US"/>
+            </w:rPr>
+            <w:t xml:space="preserve"> </w:t>
+          </w:r>
+          <w:proofErr w:type="spellStart"/>
+          <w:r>
+            <w:rPr>
+              <w:sz w:val="18"/>
+              <w:szCs w:val="18"/>
+              <w:lang w:val="en-US"/>
+            </w:rPr>
+            <w:t>dalam</w:t>
+          </w:r>
+          <w:proofErr w:type="spellEnd"/>
+          <w:r>
+            <w:rPr>
+              <w:sz w:val="18"/>
+              <w:szCs w:val="18"/>
+              <w:lang w:val="en-US"/>
+            </w:rPr>
+            <w:t xml:space="preserve"> </w:t>
+          </w:r>
+          <w:proofErr w:type="spellStart"/>
+          <w:r>
+            <w:rPr>
+              <w:sz w:val="18"/>
+              <w:szCs w:val="18"/>
+              <w:lang w:val="en-US"/>
+            </w:rPr>
+            <w:t>sistem</w:t>
+          </w:r>
+          <w:proofErr w:type="spellEnd"/>
+          <w:r>
+            <w:rPr>
+              <w:sz w:val="18"/>
+              <w:szCs w:val="18"/>
+              <w:lang w:val="en-US"/>
+            </w:rPr>
+            <w:t xml:space="preserve"> </w:t>
+          </w:r>
+          <w:proofErr w:type="spellStart"/>
+          <w:r>
+            <w:rPr>
+              <w:sz w:val="18"/>
+              <w:szCs w:val="18"/>
+              <w:lang w:val="en-US"/>
+            </w:rPr>
+            <w:t>Amdalnet</w:t>
+          </w:r>
+          <w:proofErr w:type="spellEnd"/>
+          <w:r>
+            <w:rPr>
+              <w:sz w:val="18"/>
+              <w:szCs w:val="18"/>
+              <w:lang w:val="en-US"/>
+            </w:rPr>
+            <w:t xml:space="preserve"> dan </w:t>
+          </w:r>
+          <w:proofErr w:type="spellStart"/>
+          <w:r>
+            <w:rPr>
+              <w:sz w:val="18"/>
+              <w:szCs w:val="18"/>
+              <w:lang w:val="en-US"/>
+            </w:rPr>
+            <w:t>menjadi</w:t>
+          </w:r>
+          <w:proofErr w:type="spellEnd"/>
+          <w:r>
+            <w:rPr>
+              <w:sz w:val="18"/>
+              <w:szCs w:val="18"/>
+              <w:lang w:val="en-US"/>
+            </w:rPr>
+            <w:t xml:space="preserve"> </w:t>
+          </w:r>
+          <w:proofErr w:type="spellStart"/>
+          <w:r>
+            <w:rPr>
+              <w:sz w:val="18"/>
+              <w:szCs w:val="18"/>
+              <w:lang w:val="en-US"/>
+            </w:rPr>
+            <w:t>tanggung</w:t>
+          </w:r>
+          <w:proofErr w:type="spellEnd"/>
+          <w:r>
+            <w:rPr>
+              <w:sz w:val="18"/>
+              <w:szCs w:val="18"/>
+              <w:lang w:val="en-US"/>
+            </w:rPr>
+            <w:t xml:space="preserve"> </w:t>
+          </w:r>
+          <w:proofErr w:type="spellStart"/>
+          <w:r>
+            <w:rPr>
+              <w:sz w:val="18"/>
+              <w:szCs w:val="18"/>
+              <w:lang w:val="en-US"/>
+            </w:rPr>
+            <w:t>jawab</w:t>
+          </w:r>
+          <w:proofErr w:type="spellEnd"/>
+          <w:r>
+            <w:rPr>
+              <w:sz w:val="18"/>
+              <w:szCs w:val="18"/>
+              <w:lang w:val="en-US"/>
+            </w:rPr>
+            <w:t xml:space="preserve"> </w:t>
+          </w:r>
+          <w:r>
+            <w:rPr>
+              <w:sz w:val="18"/>
+              <w:szCs w:val="18"/>
+              <w:lang w:val="en-US"/>
+            </w:rPr>
+            <w:t>${</w:t>
+          </w:r>
+          <w:proofErr w:type="spellStart"/>
+          <w:r>
+            <w:rPr>
+              <w:sz w:val="18"/>
+              <w:szCs w:val="18"/>
+              <w:lang w:val="en-US"/>
+            </w:rPr>
+            <w:t>tipe_pemrakarsa</w:t>
+          </w:r>
+          <w:proofErr w:type="spellEnd"/>
+          <w:r>
+            <w:rPr>
+              <w:sz w:val="18"/>
+              <w:szCs w:val="18"/>
+              <w:lang w:val="en-US"/>
+            </w:rPr>
+            <w:t>}</w:t>
           </w:r>
           <w:r>
             <w:rPr>
@@ -1854,13 +2684,221 @@
               <w:lang w:val="en-US"/>
             </w:rPr>
           </w:pPr>
-          <w:r>
-            <w:rPr>
-              <w:sz w:val="18"/>
-              <w:szCs w:val="18"/>
-              <w:lang w:val="en-US"/>
-            </w:rPr>
-            <w:t>Dalam hal terjadi kekeliruan isi dokumen, maka akan dilakukan perbaikan sebagaimana mestinya.</w:t>
+          <w:proofErr w:type="spellStart"/>
+          <w:r>
+            <w:rPr>
+              <w:sz w:val="18"/>
+              <w:szCs w:val="18"/>
+              <w:lang w:val="en-US"/>
+            </w:rPr>
+            <w:t>Dalam</w:t>
+          </w:r>
+          <w:proofErr w:type="spellEnd"/>
+          <w:r>
+            <w:rPr>
+              <w:sz w:val="18"/>
+              <w:szCs w:val="18"/>
+              <w:lang w:val="en-US"/>
+            </w:rPr>
+            <w:t xml:space="preserve"> </w:t>
+          </w:r>
+          <w:proofErr w:type="spellStart"/>
+          <w:r>
+            <w:rPr>
+              <w:sz w:val="18"/>
+              <w:szCs w:val="18"/>
+              <w:lang w:val="en-US"/>
+            </w:rPr>
+            <w:t>hal</w:t>
+          </w:r>
+          <w:proofErr w:type="spellEnd"/>
+          <w:r>
+            <w:rPr>
+              <w:sz w:val="18"/>
+              <w:szCs w:val="18"/>
+              <w:lang w:val="en-US"/>
+            </w:rPr>
+            <w:t xml:space="preserve"> </w:t>
+          </w:r>
+          <w:proofErr w:type="spellStart"/>
+          <w:r>
+            <w:rPr>
+              <w:sz w:val="18"/>
+              <w:szCs w:val="18"/>
+              <w:lang w:val="en-US"/>
+            </w:rPr>
+            <w:t>terjadi</w:t>
+          </w:r>
+          <w:proofErr w:type="spellEnd"/>
+          <w:r>
+            <w:rPr>
+              <w:sz w:val="18"/>
+              <w:szCs w:val="18"/>
+              <w:lang w:val="en-US"/>
+            </w:rPr>
+            <w:t xml:space="preserve"> </w:t>
+          </w:r>
+          <w:proofErr w:type="spellStart"/>
+          <w:r>
+            <w:rPr>
+              <w:sz w:val="18"/>
+              <w:szCs w:val="18"/>
+              <w:lang w:val="en-US"/>
+            </w:rPr>
+            <w:t>kekeliruan</w:t>
+          </w:r>
+          <w:proofErr w:type="spellEnd"/>
+          <w:r>
+            <w:rPr>
+              <w:sz w:val="18"/>
+              <w:szCs w:val="18"/>
+              <w:lang w:val="en-US"/>
+            </w:rPr>
+            <w:t xml:space="preserve"> </w:t>
+          </w:r>
+          <w:proofErr w:type="spellStart"/>
+          <w:r>
+            <w:rPr>
+              <w:sz w:val="18"/>
+              <w:szCs w:val="18"/>
+              <w:lang w:val="en-US"/>
+            </w:rPr>
+            <w:t>isi</w:t>
+          </w:r>
+          <w:proofErr w:type="spellEnd"/>
+          <w:r>
+            <w:rPr>
+              <w:sz w:val="18"/>
+              <w:szCs w:val="18"/>
+              <w:lang w:val="en-US"/>
+            </w:rPr>
+            <w:t xml:space="preserve"> </w:t>
+          </w:r>
+          <w:proofErr w:type="spellStart"/>
+          <w:r>
+            <w:rPr>
+              <w:sz w:val="18"/>
+              <w:szCs w:val="18"/>
+              <w:lang w:val="en-US"/>
+            </w:rPr>
+            <w:t>dokumen</w:t>
+          </w:r>
+          <w:proofErr w:type="spellEnd"/>
+          <w:r>
+            <w:rPr>
+              <w:sz w:val="18"/>
+              <w:szCs w:val="18"/>
+              <w:lang w:val="en-US"/>
+            </w:rPr>
+            <w:t xml:space="preserve">, </w:t>
+          </w:r>
+          <w:proofErr w:type="spellStart"/>
+          <w:r>
+            <w:rPr>
+              <w:sz w:val="18"/>
+              <w:szCs w:val="18"/>
+              <w:lang w:val="en-US"/>
+            </w:rPr>
+            <w:t>maka</w:t>
+          </w:r>
+          <w:proofErr w:type="spellEnd"/>
+          <w:r>
+            <w:rPr>
+              <w:sz w:val="18"/>
+              <w:szCs w:val="18"/>
+              <w:lang w:val="en-US"/>
+            </w:rPr>
+            <w:t xml:space="preserve"> </w:t>
+          </w:r>
+          <w:proofErr w:type="spellStart"/>
+          <w:r>
+            <w:rPr>
+              <w:sz w:val="18"/>
+              <w:szCs w:val="18"/>
+              <w:lang w:val="en-US"/>
+            </w:rPr>
+            <w:t>akan</w:t>
+          </w:r>
+          <w:proofErr w:type="spellEnd"/>
+          <w:r>
+            <w:rPr>
+              <w:sz w:val="18"/>
+              <w:szCs w:val="18"/>
+              <w:lang w:val="en-US"/>
+            </w:rPr>
+            <w:t xml:space="preserve"> </w:t>
+          </w:r>
+          <w:proofErr w:type="spellStart"/>
+          <w:r>
+            <w:rPr>
+              <w:sz w:val="18"/>
+              <w:szCs w:val="18"/>
+              <w:lang w:val="en-US"/>
+            </w:rPr>
+            <w:t>dilakukan</w:t>
+          </w:r>
+          <w:proofErr w:type="spellEnd"/>
+          <w:r>
+            <w:rPr>
+              <w:sz w:val="18"/>
+              <w:szCs w:val="18"/>
+              <w:lang w:val="en-US"/>
+            </w:rPr>
+            <w:t xml:space="preserve"> </w:t>
+          </w:r>
+          <w:proofErr w:type="spellStart"/>
+          <w:r>
+            <w:rPr>
+              <w:sz w:val="18"/>
+              <w:szCs w:val="18"/>
+              <w:lang w:val="en-US"/>
+            </w:rPr>
+            <w:t>perbaikan</w:t>
+          </w:r>
+          <w:proofErr w:type="spellEnd"/>
+          <w:r>
+            <w:rPr>
+              <w:sz w:val="18"/>
+              <w:szCs w:val="18"/>
+              <w:lang w:val="en-US"/>
+            </w:rPr>
+            <w:t xml:space="preserve"> </w:t>
+          </w:r>
+          <w:proofErr w:type="spellStart"/>
+          <w:r>
+            <w:rPr>
+              <w:sz w:val="18"/>
+              <w:szCs w:val="18"/>
+              <w:lang w:val="en-US"/>
+            </w:rPr>
+            <w:t>sebagaimana</w:t>
+          </w:r>
+          <w:proofErr w:type="spellEnd"/>
+          <w:r>
+            <w:rPr>
+              <w:sz w:val="18"/>
+              <w:szCs w:val="18"/>
+              <w:lang w:val="en-US"/>
+            </w:rPr>
+            <w:t xml:space="preserve"> </w:t>
+          </w:r>
+          <w:proofErr w:type="spellStart"/>
+          <w:r>
+            <w:rPr>
+              <w:sz w:val="18"/>
+              <w:szCs w:val="18"/>
+              <w:lang w:val="en-US"/>
+            </w:rPr>
+            <w:t>mestinya</w:t>
+          </w:r>
+          <w:proofErr w:type="spellEnd"/>
+          <w:r>
+            <w:rPr>
+              <w:sz w:val="18"/>
+              <w:szCs w:val="18"/>
+              <w:lang w:val="en-US"/>
+            </w:rPr>
+            <w:t>.</w:t>
           </w:r>
         </w:p>
         <w:p>
@@ -1906,6 +2944,7 @@
                     <w:lang w:val="en-US"/>
                   </w:rPr>
                 </w:pPr>
+                <w:proofErr w:type="spellStart"/>
                 <w:r>
                   <w:rPr>
                     <w:sz w:val="18"/>
@@ -1914,13 +2953,41 @@
                   </w:rPr>
                   <w:t>Dibuat</w:t>
                 </w:r>
+                <w:proofErr w:type="spellEnd"/>
                 <w:r>
                   <w:rPr>
                     <w:sz w:val="18"/>
                     <w:szCs w:val="18"/>
                     <w:lang w:val="en-US"/>
                   </w:rPr>
-                  <w:t xml:space="preserve"> Tanggal ${tanggal</w:t>
+                  <w:t xml:space="preserve"> </w:t>
+                </w:r>
+                <w:proofErr w:type="spellStart"/>
+                <w:r>
+                  <w:rPr>
+                    <w:sz w:val="18"/>
+                    <w:szCs w:val="18"/>
+                    <w:lang w:val="en-US"/>
+                  </w:rPr>
+                  <w:t>Tanggal</w:t>
+                </w:r>
+                <w:proofErr w:type="spellEnd"/>
+                <w:r>
+                  <w:rPr>
+                    <w:sz w:val="18"/>
+                    <w:szCs w:val="18"/>
+                    <w:lang w:val="en-US"/>
+                  </w:rPr>
+                  <w:t xml:space="preserve"> ${</w:t>
+                </w:r>
+                <w:proofErr w:type="spellStart"/>
+                <w:r>
+                  <w:rPr>
+                    <w:sz w:val="18"/>
+                    <w:szCs w:val="18"/>
+                    <w:lang w:val="en-US"/>
+                  </w:rPr>
+                  <w:t>tanggal</w:t>
                 </w:r>
                 <w:r>
                   <w:rPr>
@@ -1930,13 +2997,23 @@
                   </w:rPr>
                   <w:t>_dibuat</w:t>
                 </w:r>
+                <w:proofErr w:type="spellEnd"/>
                 <w:r>
                   <w:rPr>
                     <w:sz w:val="18"/>
                     <w:szCs w:val="18"/>
                     <w:lang w:val="en-US"/>
                   </w:rPr>
-                  <w:t>}, ${jam</w:t>
+                  <w:t>}, ${</w:t>
+                </w:r>
+                <w:proofErr w:type="spellStart"/>
+                <w:r>
+                  <w:rPr>
+                    <w:sz w:val="18"/>
+                    <w:szCs w:val="18"/>
+                    <w:lang w:val="en-US"/>
+                  </w:rPr>
+                  <w:t>jam</w:t>
                 </w:r>
                 <w:r>
                   <w:rPr>
@@ -1946,6 +3023,7 @@
                   </w:rPr>
                   <w:t>_dibuat</w:t>
                 </w:r>
+                <w:proofErr w:type="spellEnd"/>
                 <w:r>
                   <w:rPr>
                     <w:sz w:val="18"/>
@@ -1970,13 +3048,59 @@
                     <w:lang w:val="en-US"/>
                   </w:rPr>
                 </w:pPr>
+                <w:proofErr w:type="spellStart"/>
                 <w:r>
                   <w:rPr>
                     <w:sz w:val="18"/>
                     <w:szCs w:val="18"/>
                     <w:lang w:val="en-US"/>
                   </w:rPr>
-                  <w:t>Dicetak Tanggal ${tanggal}, ${jam} WIB</w:t>
+                  <w:t>Dicetak</w:t>
+                </w:r>
+                <w:proofErr w:type="spellEnd"/>
+                <w:r>
+                  <w:rPr>
+                    <w:sz w:val="18"/>
+                    <w:szCs w:val="18"/>
+                    <w:lang w:val="en-US"/>
+                  </w:rPr>
+                  <w:t xml:space="preserve"> </w:t>
+                </w:r>
+                <w:proofErr w:type="spellStart"/>
+                <w:r>
+                  <w:rPr>
+                    <w:sz w:val="18"/>
+                    <w:szCs w:val="18"/>
+                    <w:lang w:val="en-US"/>
+                  </w:rPr>
+                  <w:t>Tanggal</w:t>
+                </w:r>
+                <w:proofErr w:type="spellEnd"/>
+                <w:r>
+                  <w:rPr>
+                    <w:sz w:val="18"/>
+                    <w:szCs w:val="18"/>
+                    <w:lang w:val="en-US"/>
+                  </w:rPr>
+                  <w:t xml:space="preserve"> ${</w:t>
+                </w:r>
+                <w:proofErr w:type="spellStart"/>
+                <w:r>
+                  <w:rPr>
+                    <w:sz w:val="18"/>
+                    <w:szCs w:val="18"/>
+                    <w:lang w:val="en-US"/>
+                  </w:rPr>
+                  <w:t>tanggal</w:t>
+                </w:r>
+                <w:proofErr w:type="spellEnd"/>
+                <w:r>
+                  <w:rPr>
+                    <w:sz w:val="18"/>
+                    <w:szCs w:val="18"/>
+                    <w:lang w:val="en-US"/>
+                  </w:rPr>
+                  <w:t>}, ${jam} WIB</w:t>
                 </w:r>
               </w:p>
             </w:tc>

</xml_diff>